<commit_message>
Spec evolution on the skinhead
</commit_message>
<xml_diff>
--- a/specs.docx
+++ b/specs.docx
@@ -354,242 +354,596 @@
           <w:lang w:eastAsia="fr-FR"/>
         </w:rPr>
       </w:pPr>
+      <w:r>
+        <w:rPr>
+          <w:rFonts w:ascii="Arial" w:eastAsia="Times New Roman" w:hAnsi="Arial" w:cs="Arial"/>
+          <w:color w:val="222222"/>
+          <w:sz w:val="20"/>
+          <w:szCs w:val="20"/>
+          <w:lang w:eastAsia="fr-FR"/>
+        </w:rPr>
+        <w:t xml:space="preserve">Sinon, si tu n'as pas définitivement enterré "Les oiseaux de nuit", on a fait </w:t>
+      </w:r>
+      <w:proofErr w:type="spellStart"/>
+      <w:r>
+        <w:rPr>
+          <w:rFonts w:ascii="Arial" w:eastAsia="Times New Roman" w:hAnsi="Arial" w:cs="Arial"/>
+          <w:color w:val="222222"/>
+          <w:sz w:val="20"/>
+          <w:szCs w:val="20"/>
+          <w:lang w:eastAsia="fr-FR"/>
+        </w:rPr>
+        <w:t>qques</w:t>
+      </w:r>
+      <w:proofErr w:type="spellEnd"/>
+      <w:r>
+        <w:rPr>
+          <w:rFonts w:ascii="Arial" w:eastAsia="Times New Roman" w:hAnsi="Arial" w:cs="Arial"/>
+          <w:color w:val="222222"/>
+          <w:sz w:val="20"/>
+          <w:szCs w:val="20"/>
+          <w:lang w:eastAsia="fr-FR"/>
+        </w:rPr>
+        <w:t xml:space="preserve"> changements :</w:t>
+      </w:r>
+    </w:p>
+    <w:p>
+      <w:pPr>
+        <w:shd w:val="clear" w:color="auto" w:fill="FFFFFF"/>
+        <w:spacing w:after="0" w:line="240" w:lineRule="auto"/>
+        <w:rPr>
+          <w:rFonts w:ascii="Arial" w:eastAsia="Times New Roman" w:hAnsi="Arial" w:cs="Arial"/>
+          <w:color w:val="222222"/>
+          <w:sz w:val="20"/>
+          <w:szCs w:val="20"/>
+          <w:lang w:eastAsia="fr-FR"/>
+        </w:rPr>
+      </w:pPr>
+      <w:r>
+        <w:rPr>
+          <w:rFonts w:ascii="Arial" w:eastAsia="Times New Roman" w:hAnsi="Arial" w:cs="Arial"/>
+          <w:color w:val="222222"/>
+          <w:sz w:val="20"/>
+          <w:szCs w:val="20"/>
+          <w:lang w:eastAsia="fr-FR"/>
+        </w:rPr>
+        <w:t>- Cambrioleur gagne 3 au lieu de 4.</w:t>
+      </w:r>
+    </w:p>
+    <w:p>
+      <w:pPr>
+        <w:shd w:val="clear" w:color="auto" w:fill="FFFFFF"/>
+        <w:spacing w:after="0" w:line="240" w:lineRule="auto"/>
+        <w:rPr>
+          <w:rFonts w:ascii="Arial" w:eastAsia="Times New Roman" w:hAnsi="Arial" w:cs="Arial"/>
+          <w:color w:val="222222"/>
+          <w:sz w:val="20"/>
+          <w:szCs w:val="20"/>
+          <w:lang w:eastAsia="fr-FR"/>
+        </w:rPr>
+      </w:pPr>
+      <w:r>
+        <w:rPr>
+          <w:rFonts w:ascii="Arial" w:eastAsia="Times New Roman" w:hAnsi="Arial" w:cs="Arial"/>
+          <w:color w:val="222222"/>
+          <w:sz w:val="20"/>
+          <w:szCs w:val="20"/>
+          <w:lang w:eastAsia="fr-FR"/>
+        </w:rPr>
+        <w:t>- Taxi peut emmener en fin de n'importe quel quartier (au lieu de seulement les autres quartiers où toutes les cartes ne sont pas révélées.</w:t>
+      </w:r>
+    </w:p>
+    <w:p>
+      <w:pPr>
+        <w:shd w:val="clear" w:color="auto" w:fill="FFFFFF"/>
+        <w:spacing w:after="0" w:line="240" w:lineRule="auto"/>
+        <w:rPr>
+          <w:rFonts w:ascii="Arial" w:eastAsia="Times New Roman" w:hAnsi="Arial" w:cs="Arial"/>
+          <w:color w:val="222222"/>
+          <w:sz w:val="20"/>
+          <w:szCs w:val="20"/>
+          <w:lang w:eastAsia="fr-FR"/>
+        </w:rPr>
+      </w:pPr>
+      <w:r>
+        <w:rPr>
+          <w:rFonts w:ascii="Arial" w:eastAsia="Times New Roman" w:hAnsi="Arial" w:cs="Arial"/>
+          <w:color w:val="222222"/>
+          <w:sz w:val="20"/>
+          <w:szCs w:val="20"/>
+          <w:lang w:eastAsia="fr-FR"/>
+        </w:rPr>
+        <w:t xml:space="preserve">- Les pouvoirs passifs (arrestation du flic, Skinhead ciblé par une action, Photographe) peuvent se déclencher à chaque fois. Avant, les cas du flic et du skin étaient flous : est-ce que si je </w:t>
+      </w:r>
+      <w:proofErr w:type="spellStart"/>
+      <w:r>
+        <w:rPr>
+          <w:rFonts w:ascii="Arial" w:eastAsia="Times New Roman" w:hAnsi="Arial" w:cs="Arial"/>
+          <w:color w:val="222222"/>
+          <w:sz w:val="20"/>
+          <w:szCs w:val="20"/>
+          <w:lang w:eastAsia="fr-FR"/>
+        </w:rPr>
+        <w:t>checke</w:t>
+      </w:r>
+      <w:proofErr w:type="spellEnd"/>
+      <w:r>
+        <w:rPr>
+          <w:rFonts w:ascii="Arial" w:eastAsia="Times New Roman" w:hAnsi="Arial" w:cs="Arial"/>
+          <w:color w:val="222222"/>
+          <w:sz w:val="20"/>
+          <w:szCs w:val="20"/>
+          <w:lang w:eastAsia="fr-FR"/>
+        </w:rPr>
+        <w:t xml:space="preserve"> les papiers de </w:t>
+      </w:r>
+      <w:proofErr w:type="spellStart"/>
+      <w:r>
+        <w:rPr>
+          <w:rFonts w:ascii="Arial" w:eastAsia="Times New Roman" w:hAnsi="Arial" w:cs="Arial"/>
+          <w:color w:val="222222"/>
+          <w:sz w:val="20"/>
+          <w:szCs w:val="20"/>
+          <w:lang w:eastAsia="fr-FR"/>
+        </w:rPr>
+        <w:t>qqun</w:t>
+      </w:r>
+      <w:proofErr w:type="spellEnd"/>
+      <w:r>
+        <w:rPr>
+          <w:rFonts w:ascii="Arial" w:eastAsia="Times New Roman" w:hAnsi="Arial" w:cs="Arial"/>
+          <w:color w:val="222222"/>
+          <w:sz w:val="20"/>
+          <w:szCs w:val="20"/>
+          <w:lang w:eastAsia="fr-FR"/>
+        </w:rPr>
+        <w:t xml:space="preserve"> la pute derrière moi peut venir me racoler ? </w:t>
+      </w:r>
+      <w:proofErr w:type="gramStart"/>
+      <w:r>
+        <w:rPr>
+          <w:rFonts w:ascii="Arial" w:eastAsia="Times New Roman" w:hAnsi="Arial" w:cs="Arial"/>
+          <w:color w:val="222222"/>
+          <w:sz w:val="20"/>
+          <w:szCs w:val="20"/>
+          <w:lang w:eastAsia="fr-FR"/>
+        </w:rPr>
+        <w:t>est-ce</w:t>
+      </w:r>
+      <w:proofErr w:type="gramEnd"/>
+      <w:r>
+        <w:rPr>
+          <w:rFonts w:ascii="Arial" w:eastAsia="Times New Roman" w:hAnsi="Arial" w:cs="Arial"/>
+          <w:color w:val="222222"/>
+          <w:sz w:val="20"/>
+          <w:szCs w:val="20"/>
+          <w:lang w:eastAsia="fr-FR"/>
+        </w:rPr>
+        <w:t xml:space="preserve"> que si je pète la gueule du gars avant moi le dealer peut venir me refourguer sa came après ? </w:t>
+      </w:r>
+      <w:proofErr w:type="gramStart"/>
+      <w:r>
+        <w:rPr>
+          <w:rFonts w:ascii="Arial" w:eastAsia="Times New Roman" w:hAnsi="Arial" w:cs="Arial"/>
+          <w:color w:val="222222"/>
+          <w:sz w:val="20"/>
+          <w:szCs w:val="20"/>
+          <w:lang w:eastAsia="fr-FR"/>
+        </w:rPr>
+        <w:t>à</w:t>
+      </w:r>
+      <w:proofErr w:type="gramEnd"/>
+      <w:r>
+        <w:rPr>
+          <w:rFonts w:ascii="Arial" w:eastAsia="Times New Roman" w:hAnsi="Arial" w:cs="Arial"/>
+          <w:color w:val="222222"/>
+          <w:sz w:val="20"/>
+          <w:szCs w:val="20"/>
+          <w:lang w:eastAsia="fr-FR"/>
+        </w:rPr>
+        <w:t xml:space="preserve"> présent c'est "à toi de voir".</w:t>
+      </w:r>
+    </w:p>
+    <w:p>
+      <w:pPr>
+        <w:shd w:val="clear" w:color="auto" w:fill="FFFFFF"/>
+        <w:spacing w:after="0" w:line="240" w:lineRule="auto"/>
+        <w:rPr>
+          <w:rFonts w:ascii="Arial" w:eastAsia="Times New Roman" w:hAnsi="Arial" w:cs="Arial"/>
+          <w:color w:val="222222"/>
+          <w:sz w:val="20"/>
+          <w:szCs w:val="20"/>
+          <w:lang w:eastAsia="fr-FR"/>
+        </w:rPr>
+      </w:pPr>
+      <w:r>
+        <w:rPr>
+          <w:rFonts w:ascii="Arial" w:eastAsia="Times New Roman" w:hAnsi="Arial" w:cs="Arial"/>
+          <w:color w:val="222222"/>
+          <w:sz w:val="20"/>
+          <w:szCs w:val="20"/>
+          <w:lang w:eastAsia="fr-FR"/>
+        </w:rPr>
+        <w:t>- Quand un personnage se fait péter la tête par le skin il perd tous les sous sur lui, et de plus son possesseur doit payer 1 à la banque (frais d'</w:t>
+      </w:r>
+      <w:proofErr w:type="spellStart"/>
+      <w:r>
+        <w:rPr>
+          <w:rFonts w:ascii="Arial" w:eastAsia="Times New Roman" w:hAnsi="Arial" w:cs="Arial"/>
+          <w:color w:val="222222"/>
+          <w:sz w:val="20"/>
+          <w:szCs w:val="20"/>
+          <w:lang w:eastAsia="fr-FR"/>
+        </w:rPr>
+        <w:t>hopital</w:t>
+      </w:r>
+      <w:proofErr w:type="spellEnd"/>
+      <w:r>
+        <w:rPr>
+          <w:rFonts w:ascii="Arial" w:eastAsia="Times New Roman" w:hAnsi="Arial" w:cs="Arial"/>
+          <w:color w:val="222222"/>
+          <w:sz w:val="20"/>
+          <w:szCs w:val="20"/>
+          <w:lang w:eastAsia="fr-FR"/>
+        </w:rPr>
+        <w:t>). En revanche le personnage est disponible dès la nuit suivante.</w:t>
+      </w:r>
+    </w:p>
+    <w:p>
+      <w:pPr>
+        <w:shd w:val="clear" w:color="auto" w:fill="FFFFFF"/>
+        <w:spacing w:after="0" w:line="240" w:lineRule="auto"/>
+        <w:rPr>
+          <w:rFonts w:ascii="Arial" w:eastAsia="Times New Roman" w:hAnsi="Arial" w:cs="Arial"/>
+          <w:color w:val="222222"/>
+          <w:sz w:val="20"/>
+          <w:szCs w:val="20"/>
+          <w:lang w:eastAsia="fr-FR"/>
+        </w:rPr>
+      </w:pPr>
       <w:bookmarkStart w:id="0" w:name="_GoBack"/>
-      <w:r>
-        <w:rPr>
-          <w:rFonts w:ascii="Arial" w:eastAsia="Times New Roman" w:hAnsi="Arial" w:cs="Arial"/>
-          <w:color w:val="222222"/>
-          <w:sz w:val="20"/>
-          <w:szCs w:val="20"/>
-          <w:lang w:eastAsia="fr-FR"/>
-        </w:rPr>
-        <w:t xml:space="preserve">Sinon, si tu n'as pas définitivement enterré "Les oiseaux de nuit", on a fait </w:t>
+      <w:bookmarkEnd w:id="0"/>
+    </w:p>
+    <w:p>
+      <w:pPr>
+        <w:shd w:val="clear" w:color="auto" w:fill="FFFFFF"/>
+        <w:spacing w:after="0" w:line="240" w:lineRule="auto"/>
+        <w:rPr>
+          <w:rFonts w:ascii="Arial" w:eastAsia="Times New Roman" w:hAnsi="Arial" w:cs="Arial"/>
+          <w:color w:val="222222"/>
+          <w:sz w:val="20"/>
+          <w:szCs w:val="20"/>
+          <w:lang w:eastAsia="fr-FR"/>
+        </w:rPr>
+      </w:pPr>
+    </w:p>
+    <w:p>
+      <w:pPr>
+        <w:shd w:val="clear" w:color="auto" w:fill="FFFFFF"/>
+        <w:spacing w:after="0" w:line="240" w:lineRule="auto"/>
+        <w:rPr>
+          <w:rFonts w:ascii="Arial" w:eastAsia="Times New Roman" w:hAnsi="Arial" w:cs="Arial"/>
+          <w:color w:val="222222"/>
+          <w:sz w:val="19"/>
+          <w:szCs w:val="19"/>
+          <w:lang w:eastAsia="fr-FR"/>
+        </w:rPr>
+      </w:pPr>
+      <w:r>
+        <w:rPr>
+          <w:rFonts w:ascii="Arial" w:eastAsia="Times New Roman" w:hAnsi="Arial" w:cs="Arial"/>
+          <w:color w:val="222222"/>
+          <w:sz w:val="19"/>
+          <w:szCs w:val="19"/>
+          <w:lang w:eastAsia="fr-FR"/>
+        </w:rPr>
+        <w:br/>
+        <w:t>Pour les Oiseaux de Nuit :</w:t>
+      </w:r>
+    </w:p>
+    <w:p>
+      <w:pPr>
+        <w:shd w:val="clear" w:color="auto" w:fill="FFFFFF"/>
+        <w:spacing w:after="0" w:line="240" w:lineRule="auto"/>
+        <w:rPr>
+          <w:rFonts w:ascii="Arial" w:eastAsia="Times New Roman" w:hAnsi="Arial" w:cs="Arial"/>
+          <w:color w:val="222222"/>
+          <w:sz w:val="19"/>
+          <w:szCs w:val="19"/>
+          <w:lang w:eastAsia="fr-FR"/>
+        </w:rPr>
+      </w:pPr>
+      <w:r>
+        <w:rPr>
+          <w:rFonts w:ascii="Arial" w:eastAsia="Times New Roman" w:hAnsi="Arial" w:cs="Arial"/>
+          <w:color w:val="222222"/>
+          <w:sz w:val="19"/>
+          <w:szCs w:val="19"/>
+          <w:lang w:eastAsia="fr-FR"/>
+        </w:rPr>
+        <w:t xml:space="preserve">- Suite au dernier test, j'ai fait une petite modification au skinhead : dorénavant, quand il pète la tête à </w:t>
       </w:r>
       <w:proofErr w:type="spellStart"/>
       <w:r>
         <w:rPr>
           <w:rFonts w:ascii="Arial" w:eastAsia="Times New Roman" w:hAnsi="Arial" w:cs="Arial"/>
           <w:color w:val="222222"/>
-          <w:sz w:val="20"/>
-          <w:szCs w:val="20"/>
-          <w:lang w:eastAsia="fr-FR"/>
-        </w:rPr>
-        <w:t>qques</w:t>
+          <w:sz w:val="19"/>
+          <w:szCs w:val="19"/>
+          <w:lang w:eastAsia="fr-FR"/>
+        </w:rPr>
+        <w:t>qqun</w:t>
       </w:r>
       <w:proofErr w:type="spellEnd"/>
       <w:r>
         <w:rPr>
           <w:rFonts w:ascii="Arial" w:eastAsia="Times New Roman" w:hAnsi="Arial" w:cs="Arial"/>
           <w:color w:val="222222"/>
-          <w:sz w:val="20"/>
-          <w:szCs w:val="20"/>
-          <w:lang w:eastAsia="fr-FR"/>
-        </w:rPr>
-        <w:t xml:space="preserve"> changements :</w:t>
-      </w:r>
-    </w:p>
-    <w:p>
-      <w:pPr>
-        <w:shd w:val="clear" w:color="auto" w:fill="FFFFFF"/>
-        <w:spacing w:after="0" w:line="240" w:lineRule="auto"/>
-        <w:rPr>
-          <w:rFonts w:ascii="Arial" w:eastAsia="Times New Roman" w:hAnsi="Arial" w:cs="Arial"/>
-          <w:color w:val="222222"/>
-          <w:sz w:val="20"/>
-          <w:szCs w:val="20"/>
-          <w:lang w:eastAsia="fr-FR"/>
-        </w:rPr>
-      </w:pPr>
-      <w:r>
-        <w:rPr>
-          <w:rFonts w:ascii="Arial" w:eastAsia="Times New Roman" w:hAnsi="Arial" w:cs="Arial"/>
-          <w:color w:val="222222"/>
-          <w:sz w:val="20"/>
-          <w:szCs w:val="20"/>
-          <w:lang w:eastAsia="fr-FR"/>
-        </w:rPr>
-        <w:t>- Cambrioleur gagne 3 au lieu de 4.</w:t>
-      </w:r>
-    </w:p>
-    <w:p>
-      <w:pPr>
-        <w:shd w:val="clear" w:color="auto" w:fill="FFFFFF"/>
-        <w:spacing w:after="0" w:line="240" w:lineRule="auto"/>
-        <w:rPr>
-          <w:rFonts w:ascii="Arial" w:eastAsia="Times New Roman" w:hAnsi="Arial" w:cs="Arial"/>
-          <w:color w:val="222222"/>
-          <w:sz w:val="20"/>
-          <w:szCs w:val="20"/>
-          <w:lang w:eastAsia="fr-FR"/>
-        </w:rPr>
-      </w:pPr>
-      <w:r>
-        <w:rPr>
-          <w:rFonts w:ascii="Arial" w:eastAsia="Times New Roman" w:hAnsi="Arial" w:cs="Arial"/>
-          <w:color w:val="222222"/>
-          <w:sz w:val="20"/>
-          <w:szCs w:val="20"/>
-          <w:lang w:eastAsia="fr-FR"/>
-        </w:rPr>
-        <w:t>- Taxi peut emmener en fin de n'importe quel quartier (au lieu de seulement les autres quartiers où toutes les cartes ne sont pas révélées.</w:t>
-      </w:r>
-    </w:p>
-    <w:p>
-      <w:pPr>
-        <w:shd w:val="clear" w:color="auto" w:fill="FFFFFF"/>
-        <w:spacing w:after="0" w:line="240" w:lineRule="auto"/>
-        <w:rPr>
-          <w:rFonts w:ascii="Arial" w:eastAsia="Times New Roman" w:hAnsi="Arial" w:cs="Arial"/>
-          <w:color w:val="222222"/>
-          <w:sz w:val="20"/>
-          <w:szCs w:val="20"/>
-          <w:lang w:eastAsia="fr-FR"/>
-        </w:rPr>
-      </w:pPr>
-      <w:r>
-        <w:rPr>
-          <w:rFonts w:ascii="Arial" w:eastAsia="Times New Roman" w:hAnsi="Arial" w:cs="Arial"/>
-          <w:color w:val="222222"/>
-          <w:sz w:val="20"/>
-          <w:szCs w:val="20"/>
-          <w:lang w:eastAsia="fr-FR"/>
-        </w:rPr>
-        <w:t xml:space="preserve">- Les pouvoirs passifs (arrestation du flic, Skinhead ciblé par une action, Photographe) peuvent se déclencher à chaque fois. Avant, les cas du flic et du skin étaient flous : est-ce que si je </w:t>
+          <w:sz w:val="19"/>
+          <w:szCs w:val="19"/>
+          <w:lang w:eastAsia="fr-FR"/>
+        </w:rPr>
+        <w:t xml:space="preserve"> le skinhead récupère toute la thune sur ce personnage. Un personnage qui s'est fait pété la tête est enlevé pour cette nuit et sera jouable à nouveau à la nuit d'après.</w:t>
+      </w:r>
+    </w:p>
+    <w:p>
+      <w:pPr>
+        <w:shd w:val="clear" w:color="auto" w:fill="FFFFFF"/>
+        <w:spacing w:after="0" w:line="240" w:lineRule="auto"/>
+        <w:rPr>
+          <w:rFonts w:ascii="Arial" w:eastAsia="Times New Roman" w:hAnsi="Arial" w:cs="Arial"/>
+          <w:color w:val="222222"/>
+          <w:sz w:val="19"/>
+          <w:szCs w:val="19"/>
+          <w:lang w:eastAsia="fr-FR"/>
+        </w:rPr>
+      </w:pPr>
+      <w:r>
+        <w:rPr>
+          <w:rFonts w:ascii="Arial" w:eastAsia="Times New Roman" w:hAnsi="Arial" w:cs="Arial"/>
+          <w:color w:val="222222"/>
+          <w:sz w:val="19"/>
+          <w:szCs w:val="19"/>
+          <w:lang w:eastAsia="fr-FR"/>
+        </w:rPr>
+        <w:t>- Le photographe ne gagne des thunes que si un de ses voisins agît et qu'il n'est pas la cible.</w:t>
+      </w:r>
+    </w:p>
+    <w:p>
+      <w:pPr>
+        <w:shd w:val="clear" w:color="auto" w:fill="FFFFFF"/>
+        <w:spacing w:after="0" w:line="240" w:lineRule="auto"/>
+        <w:rPr>
+          <w:rFonts w:ascii="Arial" w:eastAsia="Times New Roman" w:hAnsi="Arial" w:cs="Arial"/>
+          <w:color w:val="222222"/>
+          <w:sz w:val="19"/>
+          <w:szCs w:val="19"/>
+          <w:lang w:eastAsia="fr-FR"/>
+        </w:rPr>
+      </w:pPr>
+      <w:r>
+        <w:rPr>
+          <w:rFonts w:ascii="Arial" w:eastAsia="Times New Roman" w:hAnsi="Arial" w:cs="Arial"/>
+          <w:color w:val="222222"/>
+          <w:sz w:val="19"/>
+          <w:szCs w:val="19"/>
+          <w:lang w:eastAsia="fr-FR"/>
+        </w:rPr>
+        <w:t xml:space="preserve">- Le taxi après son action ne plus agir. Le personnage qu'il a déplacé est mis face caché et peut donc agir (à nouveau si il avait déjà agi). On joue toujours le personnage le plus à gauche possible, et parmi eux dans l'ordre des quartiers. Ainsi si un perso est déplacé sur un quartier dont les </w:t>
       </w:r>
       <w:proofErr w:type="spellStart"/>
       <w:r>
         <w:rPr>
           <w:rFonts w:ascii="Arial" w:eastAsia="Times New Roman" w:hAnsi="Arial" w:cs="Arial"/>
           <w:color w:val="222222"/>
-          <w:sz w:val="20"/>
-          <w:szCs w:val="20"/>
-          <w:lang w:eastAsia="fr-FR"/>
-        </w:rPr>
-        <w:t>checke</w:t>
+          <w:sz w:val="19"/>
+          <w:szCs w:val="19"/>
+          <w:lang w:eastAsia="fr-FR"/>
+        </w:rPr>
+        <w:t>persos</w:t>
       </w:r>
       <w:proofErr w:type="spellEnd"/>
       <w:r>
         <w:rPr>
           <w:rFonts w:ascii="Arial" w:eastAsia="Times New Roman" w:hAnsi="Arial" w:cs="Arial"/>
           <w:color w:val="222222"/>
-          <w:sz w:val="20"/>
-          <w:szCs w:val="20"/>
-          <w:lang w:eastAsia="fr-FR"/>
-        </w:rPr>
-        <w:t xml:space="preserve"> les papiers de </w:t>
+          <w:sz w:val="19"/>
+          <w:szCs w:val="19"/>
+          <w:lang w:eastAsia="fr-FR"/>
+        </w:rPr>
+        <w:t xml:space="preserve"> ont fini d'agir depuis un moment, il a de fortes chances d'agir aussitôt.</w:t>
+      </w:r>
+    </w:p>
+    <w:p>
+      <w:pPr>
+        <w:shd w:val="clear" w:color="auto" w:fill="FFFFFF"/>
+        <w:spacing w:after="240" w:line="240" w:lineRule="auto"/>
+        <w:rPr>
+          <w:rFonts w:ascii="Arial" w:eastAsia="Times New Roman" w:hAnsi="Arial" w:cs="Arial"/>
+          <w:color w:val="222222"/>
+          <w:sz w:val="19"/>
+          <w:szCs w:val="19"/>
+          <w:lang w:eastAsia="fr-FR"/>
+        </w:rPr>
+      </w:pPr>
+      <w:r>
+        <w:rPr>
+          <w:rFonts w:ascii="Arial" w:eastAsia="Times New Roman" w:hAnsi="Arial" w:cs="Arial"/>
+          <w:color w:val="222222"/>
+          <w:sz w:val="19"/>
+          <w:szCs w:val="19"/>
+          <w:lang w:eastAsia="fr-FR"/>
+        </w:rPr>
+        <w:t xml:space="preserve">- Le flic n'a comme les autres qu'une action par tour (sauf combo taxi). Soit il coffre un perso, soit il demande les papiers. S'il coffre le perso qui a </w:t>
       </w:r>
       <w:proofErr w:type="spellStart"/>
       <w:r>
         <w:rPr>
           <w:rFonts w:ascii="Arial" w:eastAsia="Times New Roman" w:hAnsi="Arial" w:cs="Arial"/>
           <w:color w:val="222222"/>
-          <w:sz w:val="20"/>
-          <w:szCs w:val="20"/>
-          <w:lang w:eastAsia="fr-FR"/>
-        </w:rPr>
-        <w:t>qqun</w:t>
+          <w:sz w:val="19"/>
+          <w:szCs w:val="19"/>
+          <w:lang w:eastAsia="fr-FR"/>
+        </w:rPr>
+        <w:t>agit</w:t>
       </w:r>
       <w:proofErr w:type="spellEnd"/>
       <w:r>
         <w:rPr>
           <w:rFonts w:ascii="Arial" w:eastAsia="Times New Roman" w:hAnsi="Arial" w:cs="Arial"/>
           <w:color w:val="222222"/>
-          <w:sz w:val="20"/>
-          <w:szCs w:val="20"/>
-          <w:lang w:eastAsia="fr-FR"/>
-        </w:rPr>
-        <w:t xml:space="preserve"> la pute derrière moi peut venir me racoler ? </w:t>
+          <w:sz w:val="19"/>
+          <w:szCs w:val="19"/>
+          <w:lang w:eastAsia="fr-FR"/>
+        </w:rPr>
+        <w:t xml:space="preserve"> avant lui (il faut que ce perso ait fait une action illégale), le perso est défaussé avec les thunes qu'il a sur lui. Le propriétaire doit payer 2 au flic pour récupérer le perso. S'il demande les papiers, il cible un de ses voisins. Si celui-ci est "illégal", il doit payer 1 au flic. Si le flic choisit de demander les papiers, il ne pourra pas coffrer le perso derrière lui si celui-ci fait une activité illégale. Si le flic ne fait pas d'action, il pourra coffrer le perso suivant si celui-ci fait une activité illégale. Dans les cas où il coffre, l'action est faite avant. De façon générale, le flic est immunisé aux actions illégales (</w:t>
+      </w:r>
+      <w:proofErr w:type="spellStart"/>
+      <w:r>
+        <w:rPr>
+          <w:rFonts w:ascii="Arial" w:eastAsia="Times New Roman" w:hAnsi="Arial" w:cs="Arial"/>
+          <w:color w:val="222222"/>
+          <w:sz w:val="19"/>
+          <w:szCs w:val="19"/>
+          <w:lang w:eastAsia="fr-FR"/>
+        </w:rPr>
+        <w:t>escorts</w:t>
+      </w:r>
+      <w:proofErr w:type="spellEnd"/>
+      <w:r>
+        <w:rPr>
+          <w:rFonts w:ascii="Arial" w:eastAsia="Times New Roman" w:hAnsi="Arial" w:cs="Arial"/>
+          <w:color w:val="222222"/>
+          <w:sz w:val="19"/>
+          <w:szCs w:val="19"/>
+          <w:lang w:eastAsia="fr-FR"/>
+        </w:rPr>
+        <w:t xml:space="preserve">, dealers, petites frappes, skin </w:t>
+      </w:r>
+      <w:proofErr w:type="spellStart"/>
+      <w:r>
+        <w:rPr>
+          <w:rFonts w:ascii="Arial" w:eastAsia="Times New Roman" w:hAnsi="Arial" w:cs="Arial"/>
+          <w:color w:val="222222"/>
+          <w:sz w:val="19"/>
+          <w:szCs w:val="19"/>
+          <w:lang w:eastAsia="fr-FR"/>
+        </w:rPr>
+        <w:t>head</w:t>
+      </w:r>
+      <w:proofErr w:type="spellEnd"/>
+      <w:r>
+        <w:rPr>
+          <w:rFonts w:ascii="Arial" w:eastAsia="Times New Roman" w:hAnsi="Arial" w:cs="Arial"/>
+          <w:color w:val="222222"/>
+          <w:sz w:val="19"/>
+          <w:szCs w:val="19"/>
+          <w:lang w:eastAsia="fr-FR"/>
+        </w:rPr>
+        <w:t>), mais il est sensible aux actions légales (taxi, privé, DJ).</w:t>
+      </w:r>
+    </w:p>
+    <w:p>
+      <w:pPr>
+        <w:shd w:val="clear" w:color="auto" w:fill="FFFFFF"/>
+        <w:spacing w:after="0" w:line="240" w:lineRule="auto"/>
+        <w:rPr>
+          <w:rFonts w:ascii="Arial" w:eastAsia="Times New Roman" w:hAnsi="Arial" w:cs="Arial"/>
+          <w:color w:val="222222"/>
+          <w:sz w:val="19"/>
+          <w:szCs w:val="19"/>
+          <w:lang w:eastAsia="fr-FR"/>
+        </w:rPr>
+      </w:pPr>
+      <w:r>
+        <w:rPr>
+          <w:rFonts w:ascii="Arial" w:eastAsia="Times New Roman" w:hAnsi="Arial" w:cs="Arial"/>
+          <w:color w:val="222222"/>
+          <w:sz w:val="19"/>
+          <w:szCs w:val="19"/>
+          <w:lang w:eastAsia="fr-FR"/>
+        </w:rPr>
+        <w:t xml:space="preserve">Il y a pas mal de points qui sont encore en réflexion. Des éléments </w:t>
       </w:r>
       <w:proofErr w:type="gramStart"/>
       <w:r>
         <w:rPr>
           <w:rFonts w:ascii="Arial" w:eastAsia="Times New Roman" w:hAnsi="Arial" w:cs="Arial"/>
           <w:color w:val="222222"/>
-          <w:sz w:val="20"/>
-          <w:szCs w:val="20"/>
-          <w:lang w:eastAsia="fr-FR"/>
-        </w:rPr>
-        <w:t>est-ce</w:t>
+          <w:sz w:val="19"/>
+          <w:szCs w:val="19"/>
+          <w:lang w:eastAsia="fr-FR"/>
+        </w:rPr>
+        <w:t>qui me</w:t>
       </w:r>
       <w:proofErr w:type="gramEnd"/>
       <w:r>
         <w:rPr>
           <w:rFonts w:ascii="Arial" w:eastAsia="Times New Roman" w:hAnsi="Arial" w:cs="Arial"/>
           <w:color w:val="222222"/>
-          <w:sz w:val="20"/>
-          <w:szCs w:val="20"/>
-          <w:lang w:eastAsia="fr-FR"/>
-        </w:rPr>
-        <w:t xml:space="preserve"> que si je pète la gueule du gars avant moi le dealer peut venir me refourguer sa came après ? </w:t>
-      </w:r>
-      <w:proofErr w:type="gramStart"/>
-      <w:r>
-        <w:rPr>
-          <w:rFonts w:ascii="Arial" w:eastAsia="Times New Roman" w:hAnsi="Arial" w:cs="Arial"/>
-          <w:color w:val="222222"/>
-          <w:sz w:val="20"/>
-          <w:szCs w:val="20"/>
-          <w:lang w:eastAsia="fr-FR"/>
-        </w:rPr>
-        <w:t>à</w:t>
-      </w:r>
-      <w:proofErr w:type="gramEnd"/>
-      <w:r>
-        <w:rPr>
-          <w:rFonts w:ascii="Arial" w:eastAsia="Times New Roman" w:hAnsi="Arial" w:cs="Arial"/>
-          <w:color w:val="222222"/>
-          <w:sz w:val="20"/>
-          <w:szCs w:val="20"/>
-          <w:lang w:eastAsia="fr-FR"/>
-        </w:rPr>
-        <w:t xml:space="preserve"> présent c'est "à toi de voir".</w:t>
-      </w:r>
-    </w:p>
-    <w:p>
-      <w:pPr>
-        <w:shd w:val="clear" w:color="auto" w:fill="FFFFFF"/>
-        <w:spacing w:after="0" w:line="240" w:lineRule="auto"/>
-        <w:rPr>
-          <w:rFonts w:ascii="Arial" w:eastAsia="Times New Roman" w:hAnsi="Arial" w:cs="Arial"/>
-          <w:color w:val="222222"/>
-          <w:sz w:val="20"/>
-          <w:szCs w:val="20"/>
-          <w:lang w:eastAsia="fr-FR"/>
-        </w:rPr>
-      </w:pPr>
-      <w:r>
-        <w:rPr>
-          <w:rFonts w:ascii="Arial" w:eastAsia="Times New Roman" w:hAnsi="Arial" w:cs="Arial"/>
-          <w:color w:val="222222"/>
-          <w:sz w:val="20"/>
-          <w:szCs w:val="20"/>
-          <w:lang w:eastAsia="fr-FR"/>
-        </w:rPr>
-        <w:t>- Quand un personnage se fait péter la tête par le skin il perd tous les sous sur lui, et de plus son possesseur doit payer 1 à la banque (frais d'</w:t>
+          <w:sz w:val="19"/>
+          <w:szCs w:val="19"/>
+          <w:lang w:eastAsia="fr-FR"/>
+        </w:rPr>
+        <w:t xml:space="preserve"> plaisent plus trop (nouveau skinhead), des règles trop complexes pour certains </w:t>
       </w:r>
       <w:proofErr w:type="spellStart"/>
       <w:r>
         <w:rPr>
           <w:rFonts w:ascii="Arial" w:eastAsia="Times New Roman" w:hAnsi="Arial" w:cs="Arial"/>
           <w:color w:val="222222"/>
-          <w:sz w:val="20"/>
-          <w:szCs w:val="20"/>
-          <w:lang w:eastAsia="fr-FR"/>
-        </w:rPr>
-        <w:t>hopital</w:t>
+          <w:sz w:val="19"/>
+          <w:szCs w:val="19"/>
+          <w:lang w:eastAsia="fr-FR"/>
+        </w:rPr>
+        <w:t>persos</w:t>
       </w:r>
       <w:proofErr w:type="spellEnd"/>
       <w:r>
         <w:rPr>
           <w:rFonts w:ascii="Arial" w:eastAsia="Times New Roman" w:hAnsi="Arial" w:cs="Arial"/>
           <w:color w:val="222222"/>
-          <w:sz w:val="20"/>
-          <w:szCs w:val="20"/>
-          <w:lang w:eastAsia="fr-FR"/>
-        </w:rPr>
-        <w:t>). En revanche le personnage est disponible dès la nuit suivante.</w:t>
-      </w:r>
-      <w:bookmarkEnd w:id="0"/>
+          <w:sz w:val="19"/>
+          <w:szCs w:val="19"/>
+          <w:lang w:eastAsia="fr-FR"/>
+        </w:rPr>
+        <w:t xml:space="preserve"> (flic) etc. Donc il y aura des </w:t>
+      </w:r>
+      <w:proofErr w:type="spellStart"/>
+      <w:r>
+        <w:rPr>
+          <w:rFonts w:ascii="Arial" w:eastAsia="Times New Roman" w:hAnsi="Arial" w:cs="Arial"/>
+          <w:color w:val="222222"/>
+          <w:sz w:val="19"/>
+          <w:szCs w:val="19"/>
+          <w:lang w:eastAsia="fr-FR"/>
+        </w:rPr>
+        <w:t>modifs</w:t>
+      </w:r>
+      <w:proofErr w:type="spellEnd"/>
+      <w:r>
+        <w:rPr>
+          <w:rFonts w:ascii="Arial" w:eastAsia="Times New Roman" w:hAnsi="Arial" w:cs="Arial"/>
+          <w:color w:val="222222"/>
+          <w:sz w:val="19"/>
+          <w:szCs w:val="19"/>
+          <w:lang w:eastAsia="fr-FR"/>
+        </w:rPr>
+        <w:t>. Et j'espère que ton boulot dessus aidera !</w:t>
+      </w:r>
+    </w:p>
+    <w:p>
+      <w:pPr>
+        <w:shd w:val="clear" w:color="auto" w:fill="FFFFFF"/>
+        <w:spacing w:after="0" w:line="240" w:lineRule="auto"/>
+        <w:rPr>
+          <w:rFonts w:ascii="Arial" w:eastAsia="Times New Roman" w:hAnsi="Arial" w:cs="Arial"/>
+          <w:color w:val="222222"/>
+          <w:sz w:val="20"/>
+          <w:szCs w:val="20"/>
+          <w:lang w:eastAsia="fr-FR"/>
+        </w:rPr>
+      </w:pPr>
     </w:p>
     <w:sectPr>
       <w:pgSz w:w="11906" w:h="16838"/>

</xml_diff>